<commit_message>
Algo overlap basé sur la Topo!
</commit_message>
<xml_diff>
--- a/specs/spec_transition_overlap_topologique.docx
+++ b/specs/spec_transition_overlap_topologique.docx
@@ -1315,6 +1315,1121 @@
       </w:r>
     </w:p>
     <w:p>
+      <w:proofErr w:type="spellStart"/>
+      <w:proofErr w:type="gramStart"/>
+      <w:r>
+        <w:lastRenderedPageBreak/>
+        <w:t>simulateOverlapTopologique</w:t>
+      </w:r>
+      <w:proofErr w:type="spellEnd"/>
+      <w:r>
+        <w:t>(</w:t>
+      </w:r>
+      <w:proofErr w:type="spellStart"/>
+      <w:proofErr w:type="gramEnd"/>
+      <w:r>
+        <w:t>groupMob</w:t>
+      </w:r>
+      <w:proofErr w:type="spellEnd"/>
+      <w:r>
+        <w:t xml:space="preserve">, </w:t>
+      </w:r>
+      <w:proofErr w:type="spellStart"/>
+      <w:r>
+        <w:t>groupDest</w:t>
+      </w:r>
+      <w:proofErr w:type="spellEnd"/>
+      <w:r>
+        <w:t>, attachments):</w:t>
+      </w:r>
+    </w:p>
+    <w:p/>
+    <w:p>
+      <w:r>
+        <w:t xml:space="preserve">    # 1) build boundary rings (cycle-only)</w:t>
+      </w:r>
+    </w:p>
+    <w:p>
+      <w:r>
+        <w:t xml:space="preserve">    </w:t>
+      </w:r>
+      <w:proofErr w:type="spellStart"/>
+      <w:proofErr w:type="gramStart"/>
+      <w:r>
+        <w:t>nodesMob</w:t>
+      </w:r>
+      <w:proofErr w:type="spellEnd"/>
+      <w:r>
+        <w:t xml:space="preserve">,  </w:t>
+      </w:r>
+      <w:proofErr w:type="spellStart"/>
+      <w:r>
+        <w:t>ptsMob</w:t>
+      </w:r>
+      <w:proofErr w:type="spellEnd"/>
+      <w:r>
+        <w:t xml:space="preserve">,  </w:t>
+      </w:r>
+      <w:proofErr w:type="spellStart"/>
+      <w:r>
+        <w:t>indexMob</w:t>
+      </w:r>
+      <w:proofErr w:type="spellEnd"/>
+      <w:proofErr w:type="gramEnd"/>
+      <w:r>
+        <w:t xml:space="preserve">   = </w:t>
+      </w:r>
+      <w:proofErr w:type="spellStart"/>
+      <w:r>
+        <w:t>buildRingFromBoundaryCycle</w:t>
+      </w:r>
+      <w:proofErr w:type="spellEnd"/>
+      <w:r>
+        <w:t>(</w:t>
+      </w:r>
+      <w:proofErr w:type="spellStart"/>
+      <w:r>
+        <w:t>groupMob</w:t>
+      </w:r>
+      <w:proofErr w:type="spellEnd"/>
+      <w:r>
+        <w:t>)</w:t>
+      </w:r>
+    </w:p>
+    <w:p>
+      <w:r>
+        <w:t xml:space="preserve">    </w:t>
+      </w:r>
+      <w:proofErr w:type="spellStart"/>
+      <w:r>
+        <w:t>nodesDest</w:t>
+      </w:r>
+      <w:proofErr w:type="spellEnd"/>
+      <w:r>
+        <w:t xml:space="preserve">, </w:t>
+      </w:r>
+      <w:proofErr w:type="spellStart"/>
+      <w:r>
+        <w:t>ptsDest</w:t>
+      </w:r>
+      <w:proofErr w:type="spellEnd"/>
+      <w:r>
+        <w:t xml:space="preserve">, </w:t>
+      </w:r>
+      <w:proofErr w:type="spellStart"/>
+      <w:proofErr w:type="gramStart"/>
+      <w:r>
+        <w:t>indexDest</w:t>
+      </w:r>
+      <w:proofErr w:type="spellEnd"/>
+      <w:r>
+        <w:t xml:space="preserve">  =</w:t>
+      </w:r>
+      <w:proofErr w:type="gramEnd"/>
+      <w:r>
+        <w:t xml:space="preserve"> </w:t>
+      </w:r>
+      <w:proofErr w:type="spellStart"/>
+      <w:r>
+        <w:t>buildRingFromBoundaryCycle</w:t>
+      </w:r>
+      <w:proofErr w:type="spellEnd"/>
+      <w:r>
+        <w:t>(</w:t>
+      </w:r>
+      <w:proofErr w:type="spellStart"/>
+      <w:r>
+        <w:t>groupDest</w:t>
+      </w:r>
+      <w:proofErr w:type="spellEnd"/>
+      <w:r>
+        <w:t>)</w:t>
+      </w:r>
+    </w:p>
+    <w:p/>
+    <w:p>
+      <w:r>
+        <w:t xml:space="preserve">    </w:t>
+      </w:r>
+      <w:proofErr w:type="gramStart"/>
+      <w:r>
+        <w:t># 2)</w:t>
+      </w:r>
+      <w:proofErr w:type="gramEnd"/>
+      <w:r>
+        <w:t xml:space="preserve"> attachments invariants (assumed valid by design)</w:t>
+      </w:r>
+    </w:p>
+    <w:p/>
+    <w:p>
+      <w:r>
+        <w:t xml:space="preserve">    # 3) resolve 2 junctions J</w:t>
+      </w:r>
+      <w:proofErr w:type="gramStart"/>
+      <w:r>
+        <w:t>0,J</w:t>
+      </w:r>
+      <w:proofErr w:type="gramEnd"/>
+      <w:r>
+        <w:t>1 (typed)</w:t>
+      </w:r>
+    </w:p>
+    <w:p>
+      <w:r>
+        <w:t xml:space="preserve">    # J = {</w:t>
+      </w:r>
+    </w:p>
+    <w:p>
+      <w:r>
+        <w:t xml:space="preserve">    #   </w:t>
+      </w:r>
+      <w:proofErr w:type="spellStart"/>
+      <w:r>
+        <w:t>mobType</w:t>
+      </w:r>
+      <w:proofErr w:type="spellEnd"/>
+      <w:r>
+        <w:t>:  "</w:t>
+      </w:r>
+      <w:proofErr w:type="spellStart"/>
+      <w:r>
+        <w:t>node"|"edge</w:t>
+      </w:r>
+      <w:proofErr w:type="spellEnd"/>
+      <w:proofErr w:type="gramStart"/>
+      <w:r>
+        <w:t xml:space="preserve">",   </w:t>
+      </w:r>
+      <w:proofErr w:type="spellStart"/>
+      <w:r>
+        <w:t>mobId</w:t>
+      </w:r>
+      <w:proofErr w:type="spellEnd"/>
+      <w:r>
+        <w:t xml:space="preserve">,  </w:t>
+      </w:r>
+      <w:proofErr w:type="spellStart"/>
+      <w:r>
+        <w:t>mobData</w:t>
+      </w:r>
+      <w:proofErr w:type="spellEnd"/>
+      <w:proofErr w:type="gramEnd"/>
+      <w:r>
+        <w:t xml:space="preserve">:  </w:t>
+      </w:r>
+      <w:proofErr w:type="spellStart"/>
+      <w:r>
+        <w:t>ptWorld|dirWorld</w:t>
+      </w:r>
+      <w:proofErr w:type="spellEnd"/>
+      <w:r>
+        <w:t>,</w:t>
+      </w:r>
+    </w:p>
+    <w:p>
+      <w:r>
+        <w:t xml:space="preserve">    #   </w:t>
+      </w:r>
+      <w:proofErr w:type="spellStart"/>
+      <w:r>
+        <w:t>destType</w:t>
+      </w:r>
+      <w:proofErr w:type="spellEnd"/>
+      <w:r>
+        <w:t>: "</w:t>
+      </w:r>
+      <w:proofErr w:type="spellStart"/>
+      <w:r>
+        <w:t>node"|"edge</w:t>
+      </w:r>
+      <w:proofErr w:type="spellEnd"/>
+      <w:proofErr w:type="gramStart"/>
+      <w:r>
+        <w:t xml:space="preserve">",   </w:t>
+      </w:r>
+      <w:proofErr w:type="spellStart"/>
+      <w:proofErr w:type="gramEnd"/>
+      <w:r>
+        <w:t>destId</w:t>
+      </w:r>
+      <w:proofErr w:type="spellEnd"/>
+      <w:r>
+        <w:t xml:space="preserve">, </w:t>
+      </w:r>
+      <w:proofErr w:type="spellStart"/>
+      <w:r>
+        <w:t>destData</w:t>
+      </w:r>
+      <w:proofErr w:type="spellEnd"/>
+      <w:r>
+        <w:t xml:space="preserve">: </w:t>
+      </w:r>
+      <w:proofErr w:type="spellStart"/>
+      <w:r>
+        <w:t>ptWorld|dirWorld</w:t>
+      </w:r>
+      <w:proofErr w:type="spellEnd"/>
+    </w:p>
+    <w:p>
+      <w:r>
+        <w:t xml:space="preserve">    # }</w:t>
+      </w:r>
+    </w:p>
+    <w:p>
+      <w:r>
+        <w:t xml:space="preserve">    # constraints: J</w:t>
+      </w:r>
+      <w:proofErr w:type="gramStart"/>
+      <w:r>
+        <w:t>0.mobType</w:t>
+      </w:r>
+      <w:proofErr w:type="gramEnd"/>
+      <w:r>
+        <w:t xml:space="preserve"> == "node" and J</w:t>
+      </w:r>
+      <w:proofErr w:type="gramStart"/>
+      <w:r>
+        <w:t>0.destType</w:t>
+      </w:r>
+      <w:proofErr w:type="gramEnd"/>
+      <w:r>
+        <w:t xml:space="preserve"> == "node"</w:t>
+      </w:r>
+    </w:p>
+    <w:p>
+      <w:r>
+        <w:t xml:space="preserve">    J0, J1 = </w:t>
+      </w:r>
+      <w:proofErr w:type="spellStart"/>
+      <w:proofErr w:type="gramStart"/>
+      <w:r>
+        <w:t>resolveJunctionsMobDest</w:t>
+      </w:r>
+      <w:proofErr w:type="spellEnd"/>
+      <w:r>
+        <w:t>(</w:t>
+      </w:r>
+      <w:proofErr w:type="gramEnd"/>
+      <w:r>
+        <w:t xml:space="preserve">attachments, </w:t>
+      </w:r>
+      <w:proofErr w:type="spellStart"/>
+      <w:r>
+        <w:t>groupMob</w:t>
+      </w:r>
+      <w:proofErr w:type="spellEnd"/>
+      <w:r>
+        <w:t xml:space="preserve">, </w:t>
+      </w:r>
+      <w:proofErr w:type="spellStart"/>
+      <w:r>
+        <w:t>groupDest</w:t>
+      </w:r>
+      <w:proofErr w:type="spellEnd"/>
+      <w:r>
+        <w:t>)</w:t>
+      </w:r>
+    </w:p>
+    <w:p/>
+    <w:p>
+      <w:r>
+        <w:t xml:space="preserve">    # 4) compute rigid </w:t>
+      </w:r>
+      <w:proofErr w:type="gramStart"/>
+      <w:r>
+        <w:t>transform</w:t>
+      </w:r>
+      <w:proofErr w:type="gramEnd"/>
+      <w:r>
+        <w:t xml:space="preserve"> for the mobile group (</w:t>
+      </w:r>
+      <w:proofErr w:type="gramStart"/>
+      <w:r>
+        <w:t>R,T</w:t>
+      </w:r>
+      <w:proofErr w:type="gramEnd"/>
+      <w:r>
+        <w:t>)</w:t>
+      </w:r>
+    </w:p>
+    <w:p>
+      <w:pPr>
+        <w:rPr>
+          <w:lang w:val="fr-FR"/>
+        </w:rPr>
+      </w:pPr>
+      <w:r>
+        <w:t xml:space="preserve">    </w:t>
+      </w:r>
+      <w:r>
+        <w:rPr>
+          <w:lang w:val="fr-FR"/>
+        </w:rPr>
+        <w:t xml:space="preserve">R, T = </w:t>
+      </w:r>
+      <w:proofErr w:type="spellStart"/>
+      <w:proofErr w:type="gramStart"/>
+      <w:r>
+        <w:rPr>
+          <w:lang w:val="fr-FR"/>
+        </w:rPr>
+        <w:t>computeRigidTransform</w:t>
+      </w:r>
+      <w:proofErr w:type="spellEnd"/>
+      <w:r>
+        <w:rPr>
+          <w:lang w:val="fr-FR"/>
+        </w:rPr>
+        <w:t>(</w:t>
+      </w:r>
+      <w:proofErr w:type="gramEnd"/>
+      <w:r>
+        <w:rPr>
+          <w:lang w:val="fr-FR"/>
+        </w:rPr>
+        <w:t>J0, J1)</w:t>
+      </w:r>
+    </w:p>
+    <w:p>
+      <w:pPr>
+        <w:rPr>
+          <w:lang w:val="fr-FR"/>
+        </w:rPr>
+      </w:pPr>
+    </w:p>
+    <w:p>
+      <w:r>
+        <w:rPr>
+          <w:lang w:val="fr-FR"/>
+        </w:rPr>
+        <w:t xml:space="preserve">    </w:t>
+      </w:r>
+      <w:r>
+        <w:t># 5) transform points of the mobile ring immediately</w:t>
+      </w:r>
+    </w:p>
+    <w:p>
+      <w:r>
+        <w:t xml:space="preserve">    </w:t>
+      </w:r>
+      <w:proofErr w:type="spellStart"/>
+      <w:r>
+        <w:t>ptsMob</w:t>
+      </w:r>
+      <w:proofErr w:type="spellEnd"/>
+      <w:r>
+        <w:t xml:space="preserve"> = </w:t>
+      </w:r>
+      <w:proofErr w:type="spellStart"/>
+      <w:proofErr w:type="gramStart"/>
+      <w:r>
+        <w:t>applyTransform</w:t>
+      </w:r>
+      <w:proofErr w:type="spellEnd"/>
+      <w:r>
+        <w:t>(</w:t>
+      </w:r>
+      <w:proofErr w:type="spellStart"/>
+      <w:proofErr w:type="gramEnd"/>
+      <w:r>
+        <w:t>ptsMob</w:t>
+      </w:r>
+      <w:proofErr w:type="spellEnd"/>
+      <w:r>
+        <w:t>, R, T)</w:t>
+      </w:r>
+    </w:p>
+    <w:p/>
+    <w:p>
+      <w:r>
+        <w:t xml:space="preserve">    </w:t>
+      </w:r>
+      <w:proofErr w:type="gramStart"/>
+      <w:r>
+        <w:t># 6)</w:t>
+      </w:r>
+      <w:proofErr w:type="gramEnd"/>
+      <w:r>
+        <w:t xml:space="preserve"> Edge -&gt; pseudo-node (inject into the EDGE side ring)</w:t>
+      </w:r>
+    </w:p>
+    <w:p>
+      <w:r>
+        <w:t xml:space="preserve">    if J</w:t>
+      </w:r>
+      <w:proofErr w:type="gramStart"/>
+      <w:r>
+        <w:t>1.mobType</w:t>
+      </w:r>
+      <w:proofErr w:type="gramEnd"/>
+      <w:r>
+        <w:t xml:space="preserve"> == "edge":</w:t>
+      </w:r>
+    </w:p>
+    <w:p>
+      <w:r>
+        <w:t xml:space="preserve">        </w:t>
+      </w:r>
+      <w:proofErr w:type="spellStart"/>
+      <w:r>
+        <w:t>splitPt</w:t>
+      </w:r>
+      <w:proofErr w:type="spellEnd"/>
+      <w:r>
+        <w:t xml:space="preserve"> = J</w:t>
+      </w:r>
+      <w:proofErr w:type="gramStart"/>
+      <w:r>
+        <w:t>1.destPt</w:t>
+      </w:r>
+      <w:proofErr w:type="gramEnd"/>
+    </w:p>
+    <w:p>
+      <w:r>
+        <w:t xml:space="preserve">        </w:t>
+      </w:r>
+      <w:proofErr w:type="spellStart"/>
+      <w:r>
+        <w:t>nodesMob</w:t>
+      </w:r>
+      <w:proofErr w:type="spellEnd"/>
+      <w:r>
+        <w:t xml:space="preserve">, </w:t>
+      </w:r>
+      <w:proofErr w:type="spellStart"/>
+      <w:r>
+        <w:t>ptsMob</w:t>
+      </w:r>
+      <w:proofErr w:type="spellEnd"/>
+      <w:r>
+        <w:t xml:space="preserve">, </w:t>
+      </w:r>
+      <w:proofErr w:type="spellStart"/>
+      <w:r>
+        <w:t>indexMob</w:t>
+      </w:r>
+      <w:proofErr w:type="spellEnd"/>
+      <w:r>
+        <w:t xml:space="preserve">, </w:t>
+      </w:r>
+      <w:proofErr w:type="spellStart"/>
+      <w:r>
+        <w:t>edgeNodeId</w:t>
+      </w:r>
+      <w:proofErr w:type="spellEnd"/>
+      <w:r>
+        <w:t xml:space="preserve"> = </w:t>
+      </w:r>
+      <w:proofErr w:type="spellStart"/>
+      <w:proofErr w:type="gramStart"/>
+      <w:r>
+        <w:t>injectSplitByEdgeDir</w:t>
+      </w:r>
+      <w:proofErr w:type="spellEnd"/>
+      <w:r>
+        <w:t>(</w:t>
+      </w:r>
+      <w:proofErr w:type="gramEnd"/>
+    </w:p>
+    <w:p>
+      <w:r>
+        <w:lastRenderedPageBreak/>
+        <w:t xml:space="preserve">            </w:t>
+      </w:r>
+      <w:proofErr w:type="spellStart"/>
+      <w:r>
+        <w:t>nodesMob</w:t>
+      </w:r>
+      <w:proofErr w:type="spellEnd"/>
+      <w:r>
+        <w:t xml:space="preserve">, </w:t>
+      </w:r>
+      <w:proofErr w:type="spellStart"/>
+      <w:r>
+        <w:t>ptsMob</w:t>
+      </w:r>
+      <w:proofErr w:type="spellEnd"/>
+      <w:r>
+        <w:t xml:space="preserve">, </w:t>
+      </w:r>
+      <w:proofErr w:type="spellStart"/>
+      <w:r>
+        <w:t>indexMob</w:t>
+      </w:r>
+      <w:proofErr w:type="spellEnd"/>
+      <w:r>
+        <w:t>,</w:t>
+      </w:r>
+    </w:p>
+    <w:p>
+      <w:r>
+        <w:t xml:space="preserve">            </w:t>
+      </w:r>
+      <w:proofErr w:type="spellStart"/>
+      <w:r>
+        <w:t>refNode</w:t>
+      </w:r>
+      <w:proofErr w:type="spellEnd"/>
+      <w:r>
+        <w:t xml:space="preserve"> = J</w:t>
+      </w:r>
+      <w:proofErr w:type="gramStart"/>
+      <w:r>
+        <w:t>0.mobId</w:t>
+      </w:r>
+      <w:proofErr w:type="gramEnd"/>
+      <w:r>
+        <w:t>,</w:t>
+      </w:r>
+    </w:p>
+    <w:p>
+      <w:r>
+        <w:t xml:space="preserve">            </w:t>
+      </w:r>
+      <w:proofErr w:type="spellStart"/>
+      <w:r>
+        <w:t>splitPt</w:t>
+      </w:r>
+      <w:proofErr w:type="spellEnd"/>
+      <w:r>
+        <w:t xml:space="preserve"> = </w:t>
+      </w:r>
+      <w:proofErr w:type="spellStart"/>
+      <w:r>
+        <w:t>splitPt</w:t>
+      </w:r>
+      <w:proofErr w:type="spellEnd"/>
+      <w:r>
+        <w:t>,</w:t>
+      </w:r>
+    </w:p>
+    <w:p>
+      <w:r>
+        <w:t xml:space="preserve">            </w:t>
+      </w:r>
+      <w:proofErr w:type="spellStart"/>
+      <w:r>
+        <w:t>edgeDir</w:t>
+      </w:r>
+      <w:proofErr w:type="spellEnd"/>
+      <w:r>
+        <w:t xml:space="preserve"> = J</w:t>
+      </w:r>
+      <w:proofErr w:type="gramStart"/>
+      <w:r>
+        <w:t>1.mobData</w:t>
+      </w:r>
+      <w:proofErr w:type="gramEnd"/>
+    </w:p>
+    <w:p>
+      <w:r>
+        <w:t xml:space="preserve">        )</w:t>
+      </w:r>
+    </w:p>
+    <w:p>
+      <w:r>
+        <w:t xml:space="preserve">        J</w:t>
+      </w:r>
+      <w:proofErr w:type="gramStart"/>
+      <w:r>
+        <w:t>1.mobType</w:t>
+      </w:r>
+      <w:proofErr w:type="gramEnd"/>
+      <w:r>
+        <w:t xml:space="preserve"> = "node"</w:t>
+      </w:r>
+    </w:p>
+    <w:p>
+      <w:r>
+        <w:t xml:space="preserve">        J</w:t>
+      </w:r>
+      <w:proofErr w:type="gramStart"/>
+      <w:r>
+        <w:t>1.mobId</w:t>
+      </w:r>
+      <w:proofErr w:type="gramEnd"/>
+      <w:r>
+        <w:t xml:space="preserve">   = </w:t>
+      </w:r>
+      <w:proofErr w:type="spellStart"/>
+      <w:r>
+        <w:t>edgeNodeId</w:t>
+      </w:r>
+      <w:proofErr w:type="spellEnd"/>
+    </w:p>
+    <w:p>
+      <w:r>
+        <w:t xml:space="preserve">        J</w:t>
+      </w:r>
+      <w:proofErr w:type="gramStart"/>
+      <w:r>
+        <w:t>1.mobData</w:t>
+      </w:r>
+      <w:proofErr w:type="gramEnd"/>
+      <w:r>
+        <w:t xml:space="preserve"> = </w:t>
+      </w:r>
+      <w:proofErr w:type="spellStart"/>
+      <w:r>
+        <w:t>splitPt</w:t>
+      </w:r>
+      <w:proofErr w:type="spellEnd"/>
+    </w:p>
+    <w:p/>
+    <w:p>
+      <w:r>
+        <w:t xml:space="preserve">    if J</w:t>
+      </w:r>
+      <w:proofErr w:type="gramStart"/>
+      <w:r>
+        <w:t>1.destType</w:t>
+      </w:r>
+      <w:proofErr w:type="gramEnd"/>
+      <w:r>
+        <w:t xml:space="preserve"> == "edge":</w:t>
+      </w:r>
+    </w:p>
+    <w:p>
+      <w:r>
+        <w:t xml:space="preserve">        </w:t>
+      </w:r>
+      <w:proofErr w:type="spellStart"/>
+      <w:r>
+        <w:t>splitPt</w:t>
+      </w:r>
+      <w:proofErr w:type="spellEnd"/>
+      <w:r>
+        <w:t xml:space="preserve"> = J</w:t>
+      </w:r>
+      <w:proofErr w:type="gramStart"/>
+      <w:r>
+        <w:t>1.mobData</w:t>
+      </w:r>
+      <w:proofErr w:type="gramEnd"/>
+    </w:p>
+    <w:p>
+      <w:r>
+        <w:t xml:space="preserve">        </w:t>
+      </w:r>
+      <w:proofErr w:type="spellStart"/>
+      <w:r>
+        <w:t>nodesDest</w:t>
+      </w:r>
+      <w:proofErr w:type="spellEnd"/>
+      <w:r>
+        <w:t xml:space="preserve">, </w:t>
+      </w:r>
+      <w:proofErr w:type="spellStart"/>
+      <w:r>
+        <w:t>ptsDest</w:t>
+      </w:r>
+      <w:proofErr w:type="spellEnd"/>
+      <w:r>
+        <w:t xml:space="preserve">, </w:t>
+      </w:r>
+      <w:proofErr w:type="spellStart"/>
+      <w:r>
+        <w:t>indexDest</w:t>
+      </w:r>
+      <w:proofErr w:type="spellEnd"/>
+      <w:r>
+        <w:t xml:space="preserve">, </w:t>
+      </w:r>
+      <w:proofErr w:type="spellStart"/>
+      <w:r>
+        <w:t>edgeNodeId</w:t>
+      </w:r>
+      <w:proofErr w:type="spellEnd"/>
+      <w:r>
+        <w:t xml:space="preserve"> = </w:t>
+      </w:r>
+      <w:proofErr w:type="spellStart"/>
+      <w:proofErr w:type="gramStart"/>
+      <w:r>
+        <w:t>injectSplitByEdgeDir</w:t>
+      </w:r>
+      <w:proofErr w:type="spellEnd"/>
+      <w:r>
+        <w:t>(</w:t>
+      </w:r>
+      <w:proofErr w:type="gramEnd"/>
+    </w:p>
+    <w:p>
+      <w:r>
+        <w:t xml:space="preserve">            </w:t>
+      </w:r>
+      <w:proofErr w:type="spellStart"/>
+      <w:r>
+        <w:t>nodesDest</w:t>
+      </w:r>
+      <w:proofErr w:type="spellEnd"/>
+      <w:r>
+        <w:t xml:space="preserve">, </w:t>
+      </w:r>
+      <w:proofErr w:type="spellStart"/>
+      <w:r>
+        <w:t>ptsDest</w:t>
+      </w:r>
+      <w:proofErr w:type="spellEnd"/>
+      <w:r>
+        <w:t xml:space="preserve">, </w:t>
+      </w:r>
+      <w:proofErr w:type="spellStart"/>
+      <w:r>
+        <w:t>indexDest</w:t>
+      </w:r>
+      <w:proofErr w:type="spellEnd"/>
+      <w:r>
+        <w:t>,</w:t>
+      </w:r>
+    </w:p>
+    <w:p>
+      <w:r>
+        <w:t xml:space="preserve">            </w:t>
+      </w:r>
+      <w:proofErr w:type="spellStart"/>
+      <w:r>
+        <w:t>refNode</w:t>
+      </w:r>
+      <w:proofErr w:type="spellEnd"/>
+      <w:r>
+        <w:t xml:space="preserve"> = J</w:t>
+      </w:r>
+      <w:proofErr w:type="gramStart"/>
+      <w:r>
+        <w:t>0.destId</w:t>
+      </w:r>
+      <w:proofErr w:type="gramEnd"/>
+      <w:r>
+        <w:t>,</w:t>
+      </w:r>
+    </w:p>
+    <w:p>
+      <w:r>
+        <w:t xml:space="preserve">            </w:t>
+      </w:r>
+      <w:proofErr w:type="spellStart"/>
+      <w:r>
+        <w:t>splitPt</w:t>
+      </w:r>
+      <w:proofErr w:type="spellEnd"/>
+      <w:r>
+        <w:t xml:space="preserve"> = </w:t>
+      </w:r>
+      <w:proofErr w:type="spellStart"/>
+      <w:r>
+        <w:t>splitPt</w:t>
+      </w:r>
+      <w:proofErr w:type="spellEnd"/>
+      <w:r>
+        <w:t>,</w:t>
+      </w:r>
+    </w:p>
+    <w:p>
+      <w:r>
+        <w:t xml:space="preserve">            </w:t>
+      </w:r>
+      <w:proofErr w:type="spellStart"/>
+      <w:r>
+        <w:t>edgeDir</w:t>
+      </w:r>
+      <w:proofErr w:type="spellEnd"/>
+      <w:r>
+        <w:t xml:space="preserve"> = J</w:t>
+      </w:r>
+      <w:proofErr w:type="gramStart"/>
+      <w:r>
+        <w:t>1.destData</w:t>
+      </w:r>
+      <w:proofErr w:type="gramEnd"/>
+    </w:p>
+    <w:p>
+      <w:r>
+        <w:t xml:space="preserve">        )</w:t>
+      </w:r>
+    </w:p>
+    <w:p>
+      <w:r>
+        <w:t xml:space="preserve">        J</w:t>
+      </w:r>
+      <w:proofErr w:type="gramStart"/>
+      <w:r>
+        <w:t>1.destType</w:t>
+      </w:r>
+      <w:proofErr w:type="gramEnd"/>
+      <w:r>
+        <w:t xml:space="preserve"> = "node"</w:t>
+      </w:r>
+    </w:p>
+    <w:p>
+      <w:r>
+        <w:t xml:space="preserve">        J</w:t>
+      </w:r>
+      <w:proofErr w:type="gramStart"/>
+      <w:r>
+        <w:t>1.destId</w:t>
+      </w:r>
+      <w:proofErr w:type="gramEnd"/>
+      <w:r>
+        <w:t xml:space="preserve">   = </w:t>
+      </w:r>
+      <w:proofErr w:type="spellStart"/>
+      <w:r>
+        <w:t>edgeNodeId</w:t>
+      </w:r>
+      <w:proofErr w:type="spellEnd"/>
+    </w:p>
+    <w:p>
+      <w:r>
+        <w:t xml:space="preserve">        J</w:t>
+      </w:r>
+      <w:proofErr w:type="gramStart"/>
+      <w:r>
+        <w:t>1.destData</w:t>
+      </w:r>
+      <w:proofErr w:type="gramEnd"/>
+      <w:r>
+        <w:t xml:space="preserve"> = </w:t>
+      </w:r>
+      <w:proofErr w:type="spellStart"/>
+      <w:r>
+        <w:t>splitPt</w:t>
+      </w:r>
+      <w:proofErr w:type="spellEnd"/>
+    </w:p>
+    <w:p/>
+    <w:p>
+      <w:r>
+        <w:t xml:space="preserve">    </w:t>
+      </w:r>
+      <w:proofErr w:type="gramStart"/>
+      <w:r>
+        <w:t># 7)</w:t>
+      </w:r>
+      <w:proofErr w:type="gramEnd"/>
+      <w:r>
+        <w:t xml:space="preserve"> resolve cut indices in both rings (node ids only)</w:t>
+      </w:r>
+    </w:p>
+    <w:p>
+      <w:r>
+        <w:t xml:space="preserve">    iMob0, iMob1     = </w:t>
+      </w:r>
+      <w:proofErr w:type="spellStart"/>
+      <w:proofErr w:type="gramStart"/>
+      <w:r>
+        <w:t>resolveCutIndices</w:t>
+      </w:r>
+      <w:proofErr w:type="spellEnd"/>
+      <w:r>
+        <w:t>(</w:t>
+      </w:r>
+      <w:proofErr w:type="spellStart"/>
+      <w:r>
+        <w:t>indexMob</w:t>
+      </w:r>
+      <w:proofErr w:type="spellEnd"/>
+      <w:r>
+        <w:t>,  J0.mobId,  J1.mobId</w:t>
+      </w:r>
+      <w:proofErr w:type="gramEnd"/>
+      <w:r>
+        <w:t>)</w:t>
+      </w:r>
+    </w:p>
+    <w:p>
+      <w:r>
+        <w:t xml:space="preserve">    iDest0, iDest1   = </w:t>
+      </w:r>
+      <w:proofErr w:type="spellStart"/>
+      <w:proofErr w:type="gramStart"/>
+      <w:r>
+        <w:t>resolveCutIndices</w:t>
+      </w:r>
+      <w:proofErr w:type="spellEnd"/>
+      <w:r>
+        <w:t>(</w:t>
+      </w:r>
+      <w:proofErr w:type="spellStart"/>
+      <w:proofErr w:type="gramEnd"/>
+      <w:r>
+        <w:t>indexDest</w:t>
+      </w:r>
+      <w:proofErr w:type="spellEnd"/>
+      <w:r>
+        <w:t>, J</w:t>
+      </w:r>
+      <w:proofErr w:type="gramStart"/>
+      <w:r>
+        <w:t>0.destId</w:t>
+      </w:r>
+      <w:proofErr w:type="gramEnd"/>
+      <w:r>
+        <w:t>, J</w:t>
+      </w:r>
+      <w:proofErr w:type="gramStart"/>
+      <w:r>
+        <w:t>1.destId</w:t>
+      </w:r>
+      <w:proofErr w:type="gramEnd"/>
+      <w:r>
+        <w:t>)</w:t>
+      </w:r>
+    </w:p>
+    <w:p/>
+    <w:p>
+      <w:r>
+        <w:t xml:space="preserve">    # 8) build ONE merged ring (same orientation assumed)</w:t>
+      </w:r>
+    </w:p>
+    <w:p>
+      <w:r>
+        <w:lastRenderedPageBreak/>
+        <w:t xml:space="preserve">    </w:t>
+      </w:r>
+      <w:proofErr w:type="spellStart"/>
+      <w:r>
+        <w:t>arcMob</w:t>
+      </w:r>
+      <w:proofErr w:type="spellEnd"/>
+      <w:r>
+        <w:t xml:space="preserve">   = </w:t>
+      </w:r>
+      <w:proofErr w:type="spellStart"/>
+      <w:proofErr w:type="gramStart"/>
+      <w:r>
+        <w:t>arcForward</w:t>
+      </w:r>
+      <w:proofErr w:type="spellEnd"/>
+      <w:r>
+        <w:t>(</w:t>
+      </w:r>
+      <w:proofErr w:type="spellStart"/>
+      <w:r>
+        <w:t>ptsMob</w:t>
+      </w:r>
+      <w:proofErr w:type="spellEnd"/>
+      <w:r>
+        <w:t>,  iMob0,  iMob</w:t>
+      </w:r>
+      <w:proofErr w:type="gramEnd"/>
+      <w:r>
+        <w:t>1)</w:t>
+      </w:r>
+    </w:p>
+    <w:p>
+      <w:r>
+        <w:t xml:space="preserve">    </w:t>
+      </w:r>
+      <w:proofErr w:type="spellStart"/>
+      <w:proofErr w:type="gramStart"/>
+      <w:r>
+        <w:t>arcDest</w:t>
+      </w:r>
+      <w:proofErr w:type="spellEnd"/>
+      <w:r>
+        <w:t xml:space="preserve">  =</w:t>
+      </w:r>
+      <w:proofErr w:type="gramEnd"/>
+      <w:r>
+        <w:t xml:space="preserve"> </w:t>
+      </w:r>
+      <w:proofErr w:type="spellStart"/>
+      <w:proofErr w:type="gramStart"/>
+      <w:r>
+        <w:t>arcReverse</w:t>
+      </w:r>
+      <w:proofErr w:type="spellEnd"/>
+      <w:r>
+        <w:t>(</w:t>
+      </w:r>
+      <w:proofErr w:type="spellStart"/>
+      <w:proofErr w:type="gramEnd"/>
+      <w:r>
+        <w:t>ptsDest</w:t>
+      </w:r>
+      <w:proofErr w:type="spellEnd"/>
+      <w:r>
+        <w:t>, iDest0, iDest1)</w:t>
+      </w:r>
+    </w:p>
+    <w:p>
+      <w:r>
+        <w:t xml:space="preserve">    </w:t>
+      </w:r>
+      <w:proofErr w:type="spellStart"/>
+      <w:proofErr w:type="gramStart"/>
+      <w:r>
+        <w:t>ringOut</w:t>
+      </w:r>
+      <w:proofErr w:type="spellEnd"/>
+      <w:r>
+        <w:t xml:space="preserve">  =</w:t>
+      </w:r>
+      <w:proofErr w:type="gramEnd"/>
+      <w:r>
+        <w:t xml:space="preserve"> </w:t>
+      </w:r>
+      <w:proofErr w:type="spellStart"/>
+      <w:proofErr w:type="gramStart"/>
+      <w:r>
+        <w:t>concatArcs</w:t>
+      </w:r>
+      <w:proofErr w:type="spellEnd"/>
+      <w:r>
+        <w:t>(</w:t>
+      </w:r>
+      <w:proofErr w:type="spellStart"/>
+      <w:proofErr w:type="gramEnd"/>
+      <w:r>
+        <w:t>arcMob</w:t>
+      </w:r>
+      <w:proofErr w:type="spellEnd"/>
+      <w:r>
+        <w:t xml:space="preserve">, </w:t>
+      </w:r>
+      <w:proofErr w:type="spellStart"/>
+      <w:r>
+        <w:t>arcDest</w:t>
+      </w:r>
+      <w:proofErr w:type="spellEnd"/>
+      <w:r>
+        <w:t>)</w:t>
+      </w:r>
+    </w:p>
+    <w:p/>
+    <w:p>
+      <w:r>
+        <w:t xml:space="preserve">    # 9) validate merged ring</w:t>
+      </w:r>
+    </w:p>
+    <w:p>
+      <w:r>
+        <w:t xml:space="preserve">    return not </w:t>
+      </w:r>
+      <w:proofErr w:type="spellStart"/>
+      <w:r>
+        <w:t>isValidPolygon</w:t>
+      </w:r>
+      <w:proofErr w:type="spellEnd"/>
+      <w:r>
+        <w:t>(</w:t>
+      </w:r>
+      <w:proofErr w:type="spellStart"/>
+      <w:r>
+        <w:t>ringOut</w:t>
+      </w:r>
+      <w:proofErr w:type="spellEnd"/>
+      <w:r>
+        <w:t>)</w:t>
+      </w:r>
+    </w:p>
+    <w:p>
+      <w:r>
+        <w:br w:type="page"/>
+      </w:r>
+    </w:p>
+    <w:p>
       <w:pPr>
         <w:rPr>
           <w:b/>
@@ -1415,7 +2530,7 @@
           <w:lang w:val="fr-FR"/>
         </w:rPr>
         <w:pict w14:anchorId="0282EE5C">
-          <v:rect id="_x0000_i1097" style="width:0;height:1.5pt" o:hralign="center" o:hrstd="t" o:hr="t" fillcolor="#a0a0a0" stroked="f"/>
+          <v:rect id="_x0000_i1025" style="width:0;height:1.5pt" o:hralign="center" o:hrstd="t" o:hr="t" fillcolor="#a0a0a0" stroked="f"/>
         </w:pict>
       </w:r>
     </w:p>
@@ -1609,7 +2724,7 @@
           <w:lang w:val="fr-FR"/>
         </w:rPr>
         <w:pict w14:anchorId="73FEFB49">
-          <v:rect id="_x0000_i1098" style="width:0;height:1.5pt" o:hralign="center" o:hrstd="t" o:hr="t" fillcolor="#a0a0a0" stroked="f"/>
+          <v:rect id="_x0000_i1026" style="width:0;height:1.5pt" o:hralign="center" o:hrstd="t" o:hr="t" fillcolor="#a0a0a0" stroked="f"/>
         </w:pict>
       </w:r>
     </w:p>
@@ -1738,44 +2853,12 @@
       </w:r>
     </w:p>
     <w:p>
-      <w:pPr>
-        <w:rPr>
-          <w:lang w:val="fr-FR"/>
-        </w:rPr>
-      </w:pPr>
-      <w:r>
-        <w:rPr>
-          <w:lang w:val="fr-FR"/>
-        </w:rPr>
-        <w:t xml:space="preserve">) -&gt; </w:t>
-      </w:r>
-      <w:proofErr w:type="spellStart"/>
-      <w:proofErr w:type="gramStart"/>
-      <w:r>
-        <w:rPr>
-          <w:lang w:val="fr-FR"/>
-        </w:rPr>
-        <w:t>bool</w:t>
-      </w:r>
-      <w:proofErr w:type="spellEnd"/>
-      <w:r>
-        <w:rPr>
-          <w:lang w:val="fr-FR"/>
-        </w:rPr>
-        <w:t>:</w:t>
-      </w:r>
-      <w:proofErr w:type="gramEnd"/>
-    </w:p>
-    <w:p>
-      <w:pPr>
-        <w:rPr>
-          <w:lang w:val="fr-FR"/>
-        </w:rPr>
-      </w:pPr>
-      <w:r>
-        <w:rPr>
-          <w:lang w:val="fr-FR"/>
-        </w:rPr>
+      <w:r>
+        <w:t>) -&gt; bool:</w:t>
+      </w:r>
+    </w:p>
+    <w:p>
+      <w:r>
         <w:t xml:space="preserve">    ...</w:t>
       </w:r>
     </w:p>
@@ -1790,7 +2873,7 @@
           <w:lang w:val="fr-FR"/>
         </w:rPr>
         <w:pict w14:anchorId="17FB24BF">
-          <v:rect id="_x0000_i1099" style="width:0;height:1.5pt" o:hralign="center" o:hrstd="t" o:hr="t" fillcolor="#a0a0a0" stroked="f"/>
+          <v:rect id="_x0000_i1027" style="width:0;height:1.5pt" o:hralign="center" o:hrstd="t" o:hr="t" fillcolor="#a0a0a0" stroked="f"/>
         </w:pict>
       </w:r>
     </w:p>
@@ -2138,7 +3221,7 @@
           <w:lang w:val="fr-FR"/>
         </w:rPr>
         <w:pict w14:anchorId="18BD7C4B">
-          <v:rect id="_x0000_i1100" style="width:0;height:1.5pt" o:hralign="center" o:hrstd="t" o:hr="t" fillcolor="#a0a0a0" stroked="f"/>
+          <v:rect id="_x0000_i1028" style="width:0;height:1.5pt" o:hralign="center" o:hrstd="t" o:hr="t" fillcolor="#a0a0a0" stroked="f"/>
         </w:pict>
       </w:r>
     </w:p>
@@ -2695,7 +3778,7 @@
         </w:rPr>
         <w:lastRenderedPageBreak/>
         <w:pict w14:anchorId="385618F8">
-          <v:rect id="_x0000_i1101" style="width:0;height:1.5pt" o:hralign="center" o:hrstd="t" o:hr="t" fillcolor="#a0a0a0" stroked="f"/>
+          <v:rect id="_x0000_i1029" style="width:0;height:1.5pt" o:hralign="center" o:hrstd="t" o:hr="t" fillcolor="#a0a0a0" stroked="f"/>
         </w:pict>
       </w:r>
     </w:p>
@@ -2955,7 +4038,7 @@
           <w:lang w:val="fr-FR"/>
         </w:rPr>
         <w:pict w14:anchorId="5A08C61F">
-          <v:rect id="_x0000_i1102" style="width:0;height:1.5pt" o:hralign="center" o:hrstd="t" o:hr="t" fillcolor="#a0a0a0" stroked="f"/>
+          <v:rect id="_x0000_i1030" style="width:0;height:1.5pt" o:hralign="center" o:hrstd="t" o:hr="t" fillcolor="#a0a0a0" stroked="f"/>
         </w:pict>
       </w:r>
     </w:p>
@@ -3449,7 +4532,7 @@
           <w:lang w:val="fr-FR"/>
         </w:rPr>
         <w:pict w14:anchorId="1DA57FE9">
-          <v:rect id="_x0000_i1103" style="width:0;height:1.5pt" o:hralign="center" o:hrstd="t" o:hr="t" fillcolor="#a0a0a0" stroked="f"/>
+          <v:rect id="_x0000_i1031" style="width:0;height:1.5pt" o:hralign="center" o:hrstd="t" o:hr="t" fillcolor="#a0a0a0" stroked="f"/>
         </w:pict>
       </w:r>
     </w:p>
@@ -3669,7 +4752,7 @@
           <w:lang w:val="fr-FR"/>
         </w:rPr>
         <w:pict w14:anchorId="7128CFA7">
-          <v:rect id="_x0000_i1104" style="width:0;height:1.5pt" o:hralign="center" o:hrstd="t" o:hr="t" fillcolor="#a0a0a0" stroked="f"/>
+          <v:rect id="_x0000_i1032" style="width:0;height:1.5pt" o:hralign="center" o:hrstd="t" o:hr="t" fillcolor="#a0a0a0" stroked="f"/>
         </w:pict>
       </w:r>
     </w:p>
@@ -4040,7 +5123,7 @@
           <w:lang w:val="fr-FR"/>
         </w:rPr>
         <w:pict w14:anchorId="45B33AD8">
-          <v:rect id="_x0000_i1105" style="width:0;height:1.5pt" o:hralign="center" o:hrstd="t" o:hr="t" fillcolor="#a0a0a0" stroked="f"/>
+          <v:rect id="_x0000_i1033" style="width:0;height:1.5pt" o:hralign="center" o:hrstd="t" o:hr="t" fillcolor="#a0a0a0" stroked="f"/>
         </w:pict>
       </w:r>
     </w:p>
@@ -4340,7 +5423,7 @@
           <w:lang w:val="fr-FR"/>
         </w:rPr>
         <w:pict w14:anchorId="07E55002">
-          <v:rect id="_x0000_i1106" style="width:0;height:1.5pt" o:hralign="center" o:hrstd="t" o:hr="t" fillcolor="#a0a0a0" stroked="f"/>
+          <v:rect id="_x0000_i1034" style="width:0;height:1.5pt" o:hralign="center" o:hrstd="t" o:hr="t" fillcolor="#a0a0a0" stroked="f"/>
         </w:pict>
       </w:r>
     </w:p>
@@ -4588,7 +5671,7 @@
           <w:lang w:val="fr-FR"/>
         </w:rPr>
         <w:pict w14:anchorId="033B008C">
-          <v:rect id="_x0000_i1107" style="width:0;height:1.5pt" o:hralign="center" o:hrstd="t" o:hr="t" fillcolor="#a0a0a0" stroked="f"/>
+          <v:rect id="_x0000_i1035" style="width:0;height:1.5pt" o:hralign="center" o:hrstd="t" o:hr="t" fillcolor="#a0a0a0" stroked="f"/>
         </w:pict>
       </w:r>
     </w:p>
@@ -4902,7 +5985,7 @@
           <w:lang w:val="fr-FR"/>
         </w:rPr>
         <w:pict w14:anchorId="0990A798">
-          <v:rect id="_x0000_i1108" style="width:0;height:1.5pt" o:hralign="center" o:hrstd="t" o:hr="t" fillcolor="#a0a0a0" stroked="f"/>
+          <v:rect id="_x0000_i1036" style="width:0;height:1.5pt" o:hralign="center" o:hrstd="t" o:hr="t" fillcolor="#a0a0a0" stroked="f"/>
         </w:pict>
       </w:r>
     </w:p>
@@ -7070,7 +8153,7 @@
           <w:lang w:val="fr-FR"/>
         </w:rPr>
         <w:pict w14:anchorId="28683F46">
-          <v:rect id="_x0000_i1127" style="width:0;height:1.5pt" o:hralign="center" o:hrstd="t" o:hr="t" fillcolor="#a0a0a0" stroked="f"/>
+          <v:rect id="_x0000_i1037" style="width:0;height:1.5pt" o:hralign="center" o:hrstd="t" o:hr="t" fillcolor="#a0a0a0" stroked="f"/>
         </w:pict>
       </w:r>
     </w:p>
@@ -12755,6 +13838,7 @@
   <w:style w:type="character" w:default="1" w:styleId="DefaultParagraphFont">
     <w:name w:val="Default Paragraph Font"/>
     <w:uiPriority w:val="1"/>
+    <w:semiHidden/>
     <w:unhideWhenUsed/>
   </w:style>
   <w:style w:type="table" w:default="1" w:styleId="TableNormal">

</xml_diff>